<commit_message>
Modificacion de Plantllas y envio
</commit_message>
<xml_diff>
--- a/template_word/construccion_unifamiliar_nueva/Acta_de_entrega_recepcion.docx
+++ b/template_word/construccion_unifamiliar_nueva/Acta_de_entrega_recepcion.docx
@@ -577,40 +577,38 @@
         <w:rPr>
           <w:lang w:val="es-MX"/>
         </w:rPr>
-        <w:t xml:space="preserve">La firma de la presente acta no limita ni afecta los derechos y obligaciones de </w:t>
+        <w:t>La firma de la presente acta no limita ni afecta los derechos y obligaciones de las partes derivados del contrato, y tiene por efecto dejar constancia documental de la entrega y recepción de los servicios prestados.</w:t>
       </w:r>
-      <w:proofErr w:type="gramStart"/>
-      <w:r>
+    </w:p>
+    <w:p>
+      <w:pPr>
         <w:rPr>
           <w:lang w:val="es-MX"/>
         </w:rPr>
-        <w:t>las partes derivados</w:t>
-      </w:r>
-      <w:proofErr w:type="gramEnd"/>
-      <w:r>
+      </w:pPr>
+    </w:p>
+    <w:p>
+      <w:pPr>
         <w:rPr>
           <w:lang w:val="es-MX"/>
         </w:rPr>
-        <w:t xml:space="preserve"> del contrato, y tiene por efecto dejar constancia documental de la entrega y recepción de los servicios prestados.</w:t>
-      </w:r>
-    </w:p>
-    <w:p>
-      <w:pPr>
-        <w:rPr>
-          <w:lang w:val="es-MX"/>
-        </w:rPr>
-      </w:pPr>
-    </w:p>
-    <w:p>
+      </w:pPr>
       <w:r>
         <w:rPr>
           <w:b/>
           <w:bCs/>
+          <w:lang w:val="es-MX"/>
         </w:rPr>
         <w:t>VIII. FECHA Y FIRMA</w:t>
       </w:r>
     </w:p>
-    <w:p/>
+    <w:p>
+      <w:pPr>
+        <w:rPr>
+          <w:lang w:val="es-MX"/>
+        </w:rPr>
+      </w:pPr>
+    </w:p>
     <w:p>
       <w:pPr>
         <w:rPr>
@@ -779,21 +777,7 @@
         <w:rPr>
           <w:lang w:val="es-MX"/>
         </w:rPr>
-        <w:t xml:space="preserve">                            {</w:t>
-      </w:r>
-      <w:proofErr w:type="spellStart"/>
-      <w:r>
-        <w:rPr>
-          <w:lang w:val="es-MX"/>
-        </w:rPr>
-        <w:t>imagen_usuario</w:t>
-      </w:r>
-      <w:proofErr w:type="spellEnd"/>
-      <w:r>
-        <w:rPr>
-          <w:lang w:val="es-MX"/>
-        </w:rPr>
-        <w:t>}</w:t>
+        <w:t xml:space="preserve">                            </w:t>
       </w:r>
     </w:p>
     <w:p>
@@ -1706,6 +1690,7 @@
   <w:style w:type="character" w:default="1" w:styleId="Fuentedeprrafopredeter">
     <w:name w:val="Default Paragraph Font"/>
     <w:uiPriority w:val="1"/>
+    <w:semiHidden/>
     <w:unhideWhenUsed/>
   </w:style>
   <w:style w:type="table" w:default="1" w:styleId="Tablanormal">

</xml_diff>